<commit_message>
Ajuste de nombres en cuaderno de estudio
</commit_message>
<xml_diff>
--- a/fuentes/contenidos/grado08/guion03/Mat 8 tema 3 Dic04.docx
+++ b/fuentes/contenidos/grado08/guion03/Mat 8 tema 3 Dic04.docx
@@ -3,9 +3,11 @@
 <w:document xmlns:wpc="http://schemas.microsoft.com/office/word/2010/wordprocessingCanvas" xmlns:mc="http://schemas.openxmlformats.org/markup-compatibility/2006" xmlns:o="urn:schemas-microsoft-com:office:office" xmlns:r="http://schemas.openxmlformats.org/officeDocument/2006/relationships" xmlns:m="http://schemas.openxmlformats.org/officeDocument/2006/math" xmlns:v="urn:schemas-microsoft-com:vml" xmlns:wp14="http://schemas.microsoft.com/office/word/2010/wordprocessingDrawing" xmlns:wp="http://schemas.openxmlformats.org/drawingml/2006/wordprocessingDrawing" xmlns:w10="urn:schemas-microsoft-com:office:word" xmlns:w="http://schemas.openxmlformats.org/wordprocessingml/2006/main" xmlns:w14="http://schemas.microsoft.com/office/word/2010/wordml" xmlns:w15="http://schemas.microsoft.com/office/word/2012/wordml" xmlns:wpg="http://schemas.microsoft.com/office/word/2010/wordprocessingGroup" xmlns:wpi="http://schemas.microsoft.com/office/word/2010/wordprocessingInk" xmlns:wne="http://schemas.microsoft.com/office/word/2006/wordml" xmlns:wps="http://schemas.microsoft.com/office/word/2010/wordprocessingShape" mc:Ignorable="w14 w15 wp14">
   <w:body>
     <w:p>
-      <w:bookmarkStart w:id="0" w:name="_GoBack"/>
-      <w:bookmarkEnd w:id="0"/>
       <w:r>
+        <w:rPr>
+          <w:noProof/>
+          <w:lang w:eastAsia="es-CO"/>
+        </w:rPr>
         <w:drawing>
           <wp:inline distT="0" distB="0" distL="0" distR="0" wp14:anchorId="185AF5FF" wp14:editId="6C905FB3">
             <wp:extent cx="5612130" cy="4024630"/>
@@ -45,6 +47,10 @@
     </w:p>
     <w:p>
       <w:r>
+        <w:rPr>
+          <w:noProof/>
+          <w:lang w:eastAsia="es-CO"/>
+        </w:rPr>
         <w:lastRenderedPageBreak/>
         <w:drawing>
           <wp:inline distT="0" distB="0" distL="0" distR="0" wp14:anchorId="6281C4D7" wp14:editId="0B84CB6F">
@@ -86,6 +92,10 @@
     <w:p/>
     <w:p>
       <w:r>
+        <w:rPr>
+          <w:noProof/>
+          <w:lang w:eastAsia="es-CO"/>
+        </w:rPr>
         <w:lastRenderedPageBreak/>
         <w:drawing>
           <wp:inline distT="0" distB="0" distL="0" distR="0" wp14:anchorId="7E094F42" wp14:editId="2803D06D">
@@ -126,6 +136,10 @@
     </w:p>
     <w:p>
       <w:r>
+        <w:rPr>
+          <w:noProof/>
+          <w:lang w:eastAsia="es-CO"/>
+        </w:rPr>
         <w:lastRenderedPageBreak/>
         <w:drawing>
           <wp:inline distT="0" distB="0" distL="0" distR="0" wp14:anchorId="1E191A62" wp14:editId="7FD3E7DD">
@@ -167,6 +181,10 @@
     <w:p/>
     <w:p>
       <w:r>
+        <w:rPr>
+          <w:noProof/>
+          <w:lang w:eastAsia="es-CO"/>
+        </w:rPr>
         <w:lastRenderedPageBreak/>
         <w:drawing>
           <wp:inline distT="0" distB="0" distL="0" distR="0" wp14:anchorId="6DCFE5B4" wp14:editId="7489DE08">
@@ -208,6 +226,10 @@
     <w:p/>
     <w:p>
       <w:r>
+        <w:rPr>
+          <w:noProof/>
+          <w:lang w:eastAsia="es-CO"/>
+        </w:rPr>
         <w:lastRenderedPageBreak/>
         <w:drawing>
           <wp:inline distT="0" distB="0" distL="0" distR="0" wp14:anchorId="6706381C" wp14:editId="51BC4DF6">
@@ -249,6 +271,10 @@
     <w:p/>
     <w:p>
       <w:r>
+        <w:rPr>
+          <w:noProof/>
+          <w:lang w:eastAsia="es-CO"/>
+        </w:rPr>
         <w:lastRenderedPageBreak/>
         <w:drawing>
           <wp:inline distT="0" distB="0" distL="0" distR="0" wp14:anchorId="1B96DCE1" wp14:editId="024022D5">
@@ -290,6 +316,10 @@
     <w:p/>
     <w:p>
       <w:r>
+        <w:rPr>
+          <w:noProof/>
+          <w:lang w:eastAsia="es-CO"/>
+        </w:rPr>
         <w:drawing>
           <wp:inline distT="0" distB="0" distL="0" distR="0" wp14:anchorId="18F51D10" wp14:editId="253177DC">
             <wp:extent cx="5612130" cy="3780155"/>
@@ -330,6 +360,10 @@
     <w:p/>
     <w:p>
       <w:r>
+        <w:rPr>
+          <w:noProof/>
+          <w:lang w:eastAsia="es-CO"/>
+        </w:rPr>
         <w:drawing>
           <wp:inline distT="0" distB="0" distL="0" distR="0" wp14:anchorId="7DDEC6E8" wp14:editId="147E5B06">
             <wp:extent cx="5612130" cy="4383405"/>
@@ -370,6 +404,10 @@
     <w:p/>
     <w:p>
       <w:r>
+        <w:rPr>
+          <w:noProof/>
+          <w:lang w:eastAsia="es-CO"/>
+        </w:rPr>
         <w:lastRenderedPageBreak/>
         <w:drawing>
           <wp:inline distT="0" distB="0" distL="0" distR="0" wp14:anchorId="65A7DE58" wp14:editId="2951FF5D">
@@ -411,6 +449,10 @@
     <w:p/>
     <w:p>
       <w:r>
+        <w:rPr>
+          <w:noProof/>
+          <w:lang w:eastAsia="es-CO"/>
+        </w:rPr>
         <w:lastRenderedPageBreak/>
         <w:drawing>
           <wp:inline distT="0" distB="0" distL="0" distR="0" wp14:anchorId="5317BF26" wp14:editId="39C09910">
@@ -452,6 +494,10 @@
     <w:p/>
     <w:p>
       <w:r>
+        <w:rPr>
+          <w:noProof/>
+          <w:lang w:eastAsia="es-CO"/>
+        </w:rPr>
         <w:lastRenderedPageBreak/>
         <w:drawing>
           <wp:inline distT="0" distB="0" distL="0" distR="0" wp14:anchorId="5B720AB2" wp14:editId="6976853C">
@@ -490,7 +536,51 @@
         </w:drawing>
       </w:r>
     </w:p>
-    <w:p/>
+    <w:p>
+      <w:r>
+        <w:rPr>
+          <w:noProof/>
+          <w:lang w:eastAsia="es-CO"/>
+        </w:rPr>
+        <w:drawing>
+          <wp:inline distT="0" distB="0" distL="0" distR="0" wp14:anchorId="2303C8CF" wp14:editId="633B6312">
+            <wp:extent cx="5612130" cy="3420110"/>
+            <wp:effectExtent l="0" t="0" r="7620" b="8890"/>
+            <wp:docPr id="1" name="Imagen 1"/>
+            <wp:cNvGraphicFramePr>
+              <a:graphicFrameLocks xmlns:a="http://schemas.openxmlformats.org/drawingml/2006/main" noChangeAspect="1"/>
+            </wp:cNvGraphicFramePr>
+            <a:graphic xmlns:a="http://schemas.openxmlformats.org/drawingml/2006/main">
+              <a:graphicData uri="http://schemas.openxmlformats.org/drawingml/2006/picture">
+                <pic:pic xmlns:pic="http://schemas.openxmlformats.org/drawingml/2006/picture">
+                  <pic:nvPicPr>
+                    <pic:cNvPr id="1" name=""/>
+                    <pic:cNvPicPr/>
+                  </pic:nvPicPr>
+                  <pic:blipFill>
+                    <a:blip r:embed="rId16"/>
+                    <a:stretch>
+                      <a:fillRect/>
+                    </a:stretch>
+                  </pic:blipFill>
+                  <pic:spPr>
+                    <a:xfrm>
+                      <a:off x="0" y="0"/>
+                      <a:ext cx="5612130" cy="3420110"/>
+                    </a:xfrm>
+                    <a:prstGeom prst="rect">
+                      <a:avLst/>
+                    </a:prstGeom>
+                  </pic:spPr>
+                </pic:pic>
+              </a:graphicData>
+            </a:graphic>
+          </wp:inline>
+        </w:drawing>
+      </w:r>
+      <w:bookmarkStart w:id="0" w:name="_GoBack"/>
+      <w:bookmarkEnd w:id="0"/>
+    </w:p>
     <w:sectPr>
       <w:pgSz w:w="12240" w:h="15840"/>
       <w:pgMar w:top="1417" w:right="1701" w:bottom="1417" w:left="1701" w:header="708" w:footer="708" w:gutter="0"/>

</xml_diff>